<commit_message>
Deploying to gh-pages from @ shuvom-s/shuvom-s.github.io@d9858caa856daabbf3b84a42b81bf29dad3967a2 🚀
</commit_message>
<xml_diff>
--- a/assets/pdf/cv_dec25.docx
+++ b/assets/pdf/cv_dec25.docx
@@ -788,27 +788,7 @@
           <w:sz w:val="24"/>
           <w:szCs w:val="24"/>
         </w:rPr>
-        <w:t xml:space="preserve">, D. Prinster, C. </w:t>
-      </w:r>
-      <w:proofErr w:type="spellStart"/>
-      <w:r>
-        <w:rPr>
-          <w:rFonts w:ascii="Times New Roman" w:hAnsi="Times New Roman" w:cs="Times New Roman"/>
-          <w:bCs/>
-          <w:sz w:val="24"/>
-          <w:szCs w:val="24"/>
-        </w:rPr>
-        <w:t>Fannjiang</w:t>
-      </w:r>
-      <w:proofErr w:type="spellEnd"/>
-      <w:r>
-        <w:rPr>
-          <w:rFonts w:ascii="Times New Roman" w:hAnsi="Times New Roman" w:cs="Times New Roman"/>
-          <w:bCs/>
-          <w:sz w:val="24"/>
-          <w:szCs w:val="24"/>
-        </w:rPr>
-        <w:t xml:space="preserve">, G. Scalia, A. Regev, H. Wang. </w:t>
+        <w:t xml:space="preserve">, D. Prinster, C. Fannjiang, G. Scalia, A. Regev, H. Wang. </w:t>
       </w:r>
       <w:r>
         <w:rPr>
@@ -852,7 +832,7 @@
           <w:sz w:val="24"/>
           <w:szCs w:val="24"/>
         </w:rPr>
-        <w:t>: Valid</w:t>
+        <w:t xml:space="preserve">: </w:t>
       </w:r>
       <w:r>
         <w:rPr>
@@ -863,7 +843,7 @@
           <w:sz w:val="24"/>
           <w:szCs w:val="24"/>
         </w:rPr>
-        <w:t>a</w:t>
+        <w:t>Reliable Agent Verifiers</w:t>
       </w:r>
       <w:r>
         <w:rPr>
@@ -874,7 +854,7 @@
           <w:sz w:val="24"/>
           <w:szCs w:val="24"/>
         </w:rPr>
-        <w:t>ting Agent Trajectories with Sequential Hypothesis Testing</w:t>
+        <w:t xml:space="preserve"> with Sequential Hypothesis Testing</w:t>
       </w:r>
       <w:r>
         <w:rPr>
@@ -894,62 +874,18 @@
         </w:rPr>
         <w:t>Preprint (</w:t>
       </w:r>
-      <w:proofErr w:type="spellStart"/>
-      <w:r>
-        <w:rPr>
-          <w:rFonts w:ascii="Times New Roman" w:hAnsi="Times New Roman" w:cs="Times New Roman"/>
-          <w:bCs/>
-          <w:sz w:val="24"/>
-          <w:szCs w:val="24"/>
-        </w:rPr>
-        <w:fldChar w:fldCharType="begin"/>
-      </w:r>
-      <w:r>
-        <w:rPr>
-          <w:rFonts w:ascii="Times New Roman" w:hAnsi="Times New Roman" w:cs="Times New Roman"/>
-          <w:bCs/>
-          <w:sz w:val="24"/>
-          <w:szCs w:val="24"/>
-        </w:rPr>
-        <w:instrText>HYPERLINK "https://arxiv.org/abs/2512.03109"</w:instrText>
-      </w:r>
-      <w:r>
-        <w:rPr>
-          <w:rFonts w:ascii="Times New Roman" w:hAnsi="Times New Roman" w:cs="Times New Roman"/>
-          <w:bCs/>
-          <w:sz w:val="24"/>
-          <w:szCs w:val="24"/>
-        </w:rPr>
-      </w:r>
-      <w:r>
-        <w:rPr>
-          <w:rFonts w:ascii="Times New Roman" w:hAnsi="Times New Roman" w:cs="Times New Roman"/>
-          <w:bCs/>
-          <w:sz w:val="24"/>
-          <w:szCs w:val="24"/>
-        </w:rPr>
-        <w:fldChar w:fldCharType="separate"/>
-      </w:r>
-      <w:r>
-        <w:rPr>
-          <w:rStyle w:val="Hyperlink"/>
-          <w:rFonts w:ascii="Times New Roman" w:hAnsi="Times New Roman" w:cs="Times New Roman"/>
-          <w:bCs/>
-          <w:sz w:val="24"/>
-          <w:szCs w:val="24"/>
-        </w:rPr>
-        <w:t>arxiv</w:t>
-      </w:r>
-      <w:proofErr w:type="spellEnd"/>
-      <w:r>
-        <w:rPr>
-          <w:rFonts w:ascii="Times New Roman" w:hAnsi="Times New Roman" w:cs="Times New Roman"/>
-          <w:bCs/>
-          <w:sz w:val="24"/>
-          <w:szCs w:val="24"/>
-        </w:rPr>
-        <w:fldChar w:fldCharType="end"/>
-      </w:r>
+      <w:hyperlink r:id="rId9" w:history="1">
+        <w:r>
+          <w:rPr>
+            <w:rStyle w:val="Hyperlink"/>
+            <w:rFonts w:ascii="Times New Roman" w:hAnsi="Times New Roman" w:cs="Times New Roman"/>
+            <w:bCs/>
+            <w:sz w:val="24"/>
+            <w:szCs w:val="24"/>
+          </w:rPr>
+          <w:t>arxiv</w:t>
+        </w:r>
+      </w:hyperlink>
       <w:r>
         <w:rPr>
           <w:rFonts w:ascii="Times New Roman" w:hAnsi="Times New Roman" w:cs="Times New Roman"/>
@@ -1154,27 +1090,7 @@
           <w:sz w:val="24"/>
           <w:szCs w:val="24"/>
         </w:rPr>
-        <w:t xml:space="preserve">. </w:t>
-      </w:r>
-      <w:proofErr w:type="spellStart"/>
-      <w:r>
-        <w:rPr>
-          <w:rFonts w:ascii="Times New Roman" w:hAnsi="Times New Roman" w:cs="Times New Roman"/>
-          <w:bCs/>
-          <w:sz w:val="24"/>
-          <w:szCs w:val="24"/>
-        </w:rPr>
-        <w:t>NeurIPS</w:t>
-      </w:r>
-      <w:proofErr w:type="spellEnd"/>
-      <w:r>
-        <w:rPr>
-          <w:rFonts w:ascii="Times New Roman" w:hAnsi="Times New Roman" w:cs="Times New Roman"/>
-          <w:bCs/>
-          <w:sz w:val="24"/>
-          <w:szCs w:val="24"/>
-        </w:rPr>
-        <w:t xml:space="preserve"> 2025</w:t>
+        <w:t>. NeurIPS 2025</w:t>
       </w:r>
     </w:p>
     <w:p>
@@ -1379,27 +1295,7 @@
           <w:sz w:val="24"/>
           <w:szCs w:val="24"/>
         </w:rPr>
-        <w:t xml:space="preserve">H. Cho, D. Froelicher*, N. </w:t>
-      </w:r>
-      <w:proofErr w:type="spellStart"/>
-      <w:r>
-        <w:rPr>
-          <w:rFonts w:ascii="Times New Roman" w:hAnsi="Times New Roman" w:cs="Times New Roman"/>
-          <w:bCs/>
-          <w:sz w:val="24"/>
-          <w:szCs w:val="24"/>
-        </w:rPr>
-        <w:t>Dokmai</w:t>
-      </w:r>
-      <w:proofErr w:type="spellEnd"/>
-      <w:r>
-        <w:rPr>
-          <w:rFonts w:ascii="Times New Roman" w:hAnsi="Times New Roman" w:cs="Times New Roman"/>
-          <w:bCs/>
-          <w:sz w:val="24"/>
-          <w:szCs w:val="24"/>
-        </w:rPr>
-        <w:t xml:space="preserve">*, A. Nandi*, </w:t>
+        <w:t xml:space="preserve">H. Cho, D. Froelicher*, N. Dokmai*, A. Nandi*, </w:t>
       </w:r>
       <w:r>
         <w:rPr>
@@ -1715,7 +1611,6 @@
         </w:rPr>
         <w:t xml:space="preserve">Topological </w:t>
       </w:r>
-      <w:proofErr w:type="spellStart"/>
       <w:r>
         <w:rPr>
           <w:rFonts w:ascii="Times New Roman" w:hAnsi="Times New Roman" w:cs="Times New Roman"/>
@@ -1736,19 +1631,7 @@
           <w:sz w:val="24"/>
           <w:szCs w:val="24"/>
         </w:rPr>
-        <w:t>hononic</w:t>
-      </w:r>
-      <w:proofErr w:type="spellEnd"/>
-      <w:r>
-        <w:rPr>
-          <w:rFonts w:ascii="Times New Roman" w:hAnsi="Times New Roman" w:cs="Times New Roman"/>
-          <w:bCs/>
-          <w:i/>
-          <w:iCs/>
-          <w:sz w:val="24"/>
-          <w:szCs w:val="24"/>
-        </w:rPr>
-        <w:t xml:space="preserve"> </w:t>
+        <w:t xml:space="preserve">hononic </w:t>
       </w:r>
       <w:r>
         <w:rPr>
@@ -1858,7 +1741,7 @@
         </w:rPr>
         <w:t xml:space="preserve">Press: </w:t>
       </w:r>
-      <w:hyperlink r:id="rId9" w:history="1">
+      <w:hyperlink r:id="rId10" w:history="1">
         <w:r>
           <w:rPr>
             <w:rStyle w:val="Hyperlink"/>
@@ -1883,7 +1766,7 @@
         </w:rPr>
         <w:t xml:space="preserve">, </w:t>
       </w:r>
-      <w:hyperlink r:id="rId10" w:history="1">
+      <w:hyperlink r:id="rId11" w:history="1">
         <w:r>
           <w:rPr>
             <w:rStyle w:val="Hyperlink"/>
@@ -1908,7 +1791,7 @@
         </w:rPr>
         <w:t xml:space="preserve">, </w:t>
       </w:r>
-      <w:hyperlink r:id="rId11" w:history="1">
+      <w:hyperlink r:id="rId12" w:history="1">
         <w:r>
           <w:rPr>
             <w:rStyle w:val="Hyperlink"/>
@@ -1933,8 +1816,7 @@
         </w:rPr>
         <w:t xml:space="preserve">, </w:t>
       </w:r>
-      <w:hyperlink r:id="rId12" w:history="1">
-        <w:proofErr w:type="spellStart"/>
+      <w:hyperlink r:id="rId13" w:history="1">
         <w:r>
           <w:rPr>
             <w:rStyle w:val="Hyperlink"/>
@@ -1947,7 +1829,6 @@
           </w:rPr>
           <w:t>Hackaday</w:t>
         </w:r>
-        <w:proofErr w:type="spellEnd"/>
       </w:hyperlink>
     </w:p>
     <w:p>
@@ -2013,27 +1894,7 @@
           <w:sz w:val="24"/>
           <w:szCs w:val="24"/>
         </w:rPr>
-        <w:t xml:space="preserve">, R. Cui, C. </w:t>
-      </w:r>
-      <w:proofErr w:type="spellStart"/>
-      <w:r>
-        <w:rPr>
-          <w:rFonts w:ascii="Times New Roman" w:hAnsi="Times New Roman" w:cs="Times New Roman"/>
-          <w:bCs/>
-          <w:sz w:val="24"/>
-          <w:szCs w:val="24"/>
-        </w:rPr>
-        <w:t>Albors</w:t>
-      </w:r>
-      <w:proofErr w:type="spellEnd"/>
-      <w:r>
-        <w:rPr>
-          <w:rFonts w:ascii="Times New Roman" w:hAnsi="Times New Roman" w:cs="Times New Roman"/>
-          <w:bCs/>
-          <w:sz w:val="24"/>
-          <w:szCs w:val="24"/>
-        </w:rPr>
-        <w:t xml:space="preserve">, N. Cheng, Y. Okada, Biobank Japan Project, F. Aguet, K. Ardlie, D. MacArthur, H. Finucane. </w:t>
+        <w:t xml:space="preserve">, R. Cui, C. Albors, N. Cheng, Y. Okada, Biobank Japan Project, F. Aguet, K. Ardlie, D. MacArthur, H. Finucane. </w:t>
       </w:r>
       <w:r>
         <w:rPr>
@@ -2044,55 +1905,7 @@
           <w:sz w:val="24"/>
           <w:szCs w:val="24"/>
         </w:rPr>
-        <w:t>Leveraging supervised learning for functionally informed fine-mapping of cis-</w:t>
-      </w:r>
-      <w:proofErr w:type="spellStart"/>
-      <w:r>
-        <w:rPr>
-          <w:rFonts w:ascii="Times New Roman" w:hAnsi="Times New Roman" w:cs="Times New Roman"/>
-          <w:bCs/>
-          <w:i/>
-          <w:iCs/>
-          <w:sz w:val="24"/>
-          <w:szCs w:val="24"/>
-        </w:rPr>
-        <w:t>eQTLs</w:t>
-      </w:r>
-      <w:proofErr w:type="spellEnd"/>
-      <w:r>
-        <w:rPr>
-          <w:rFonts w:ascii="Times New Roman" w:hAnsi="Times New Roman" w:cs="Times New Roman"/>
-          <w:bCs/>
-          <w:i/>
-          <w:iCs/>
-          <w:sz w:val="24"/>
-          <w:szCs w:val="24"/>
-        </w:rPr>
-        <w:t xml:space="preserve"> identifies an additional 20,913 putative causal </w:t>
-      </w:r>
-      <w:proofErr w:type="spellStart"/>
-      <w:r>
-        <w:rPr>
-          <w:rFonts w:ascii="Times New Roman" w:hAnsi="Times New Roman" w:cs="Times New Roman"/>
-          <w:bCs/>
-          <w:i/>
-          <w:iCs/>
-          <w:sz w:val="24"/>
-          <w:szCs w:val="24"/>
-        </w:rPr>
-        <w:t>eQTLs</w:t>
-      </w:r>
-      <w:proofErr w:type="spellEnd"/>
-      <w:r>
-        <w:rPr>
-          <w:rFonts w:ascii="Times New Roman" w:hAnsi="Times New Roman" w:cs="Times New Roman"/>
-          <w:bCs/>
-          <w:i/>
-          <w:iCs/>
-          <w:sz w:val="24"/>
-          <w:szCs w:val="24"/>
-        </w:rPr>
-        <w:t>. Nature Communications</w:t>
+        <w:t>Leveraging supervised learning for functionally informed fine-mapping of cis-eQTLs identifies an additional 20,913 putative causal eQTLs. Nature Communications</w:t>
       </w:r>
       <w:r>
         <w:rPr>
@@ -2915,8 +2728,24 @@
           <w:sz w:val="24"/>
           <w:szCs w:val="24"/>
         </w:rPr>
+        <w:t>, 2025</w:t>
+      </w:r>
+      <w:r>
+        <w:rPr>
+          <w:rFonts w:ascii="Times New Roman" w:hAnsi="Times New Roman" w:cs="Times New Roman"/>
+          <w:sz w:val="24"/>
+          <w:szCs w:val="24"/>
+        </w:rPr>
         <w:tab/>
         <w:t>2024</w:t>
+      </w:r>
+      <w:r>
+        <w:rPr>
+          <w:rFonts w:ascii="Times New Roman" w:hAnsi="Times New Roman" w:cs="Times New Roman"/>
+          <w:sz w:val="24"/>
+          <w:szCs w:val="24"/>
+        </w:rPr>
+        <w:t>, 2025</w:t>
       </w:r>
     </w:p>
     <w:p>
@@ -2986,43 +2815,7 @@
           <w:sz w:val="24"/>
           <w:szCs w:val="24"/>
         </w:rPr>
-        <w:t xml:space="preserve">Reviewing: </w:t>
-      </w:r>
-      <w:proofErr w:type="spellStart"/>
-      <w:r>
-        <w:rPr>
-          <w:rFonts w:ascii="Times New Roman" w:hAnsi="Times New Roman" w:cs="Times New Roman"/>
-          <w:sz w:val="24"/>
-          <w:szCs w:val="24"/>
-        </w:rPr>
-        <w:t>NeurIPS</w:t>
-      </w:r>
-      <w:proofErr w:type="spellEnd"/>
-      <w:r>
-        <w:rPr>
-          <w:rFonts w:ascii="Times New Roman" w:hAnsi="Times New Roman" w:cs="Times New Roman"/>
-          <w:sz w:val="24"/>
-          <w:szCs w:val="24"/>
-        </w:rPr>
-        <w:t xml:space="preserve">, ICLR, ICLR </w:t>
-      </w:r>
-      <w:proofErr w:type="spellStart"/>
-      <w:r>
-        <w:rPr>
-          <w:rFonts w:ascii="Times New Roman" w:hAnsi="Times New Roman" w:cs="Times New Roman"/>
-          <w:sz w:val="24"/>
-          <w:szCs w:val="24"/>
-        </w:rPr>
-        <w:t>MLGenX</w:t>
-      </w:r>
-      <w:proofErr w:type="spellEnd"/>
-      <w:r>
-        <w:rPr>
-          <w:rFonts w:ascii="Times New Roman" w:hAnsi="Times New Roman" w:cs="Times New Roman"/>
-          <w:sz w:val="24"/>
-          <w:szCs w:val="24"/>
-        </w:rPr>
-        <w:t xml:space="preserve"> workshop, Journal of Computational Biology, </w:t>
+        <w:t xml:space="preserve">Reviewing: NeurIPS, ICLR, ICLR MLGenX workshop, Journal of Computational Biology, </w:t>
       </w:r>
       <w:r>
         <w:rPr>
@@ -3598,7 +3391,25 @@
           <w:sz w:val="24"/>
           <w:szCs w:val="24"/>
         </w:rPr>
-        <w:t>Working on statistical methods for monitoring</w:t>
+        <w:t>Work</w:t>
+      </w:r>
+      <w:r>
+        <w:rPr>
+          <w:rFonts w:ascii="Times New Roman" w:hAnsi="Times New Roman" w:cs="Times New Roman"/>
+          <w:bCs/>
+          <w:sz w:val="24"/>
+          <w:szCs w:val="24"/>
+        </w:rPr>
+        <w:t>ed</w:t>
+      </w:r>
+      <w:r>
+        <w:rPr>
+          <w:rFonts w:ascii="Times New Roman" w:hAnsi="Times New Roman" w:cs="Times New Roman"/>
+          <w:bCs/>
+          <w:sz w:val="24"/>
+          <w:szCs w:val="24"/>
+        </w:rPr>
+        <w:t xml:space="preserve"> on statistical methods for monitoring</w:t>
       </w:r>
       <w:r>
         <w:rPr>
@@ -3861,7 +3672,7 @@
           <w:szCs w:val="24"/>
         </w:rPr>
       </w:pPr>
-      <w:hyperlink r:id="rId13" w:history="1">
+      <w:hyperlink r:id="rId14" w:history="1">
         <w:r>
           <w:rPr>
             <w:rStyle w:val="Hyperlink"/>
@@ -3961,7 +3772,7 @@
           <w:szCs w:val="24"/>
         </w:rPr>
       </w:pPr>
-      <w:hyperlink r:id="rId14" w:history="1">
+      <w:hyperlink r:id="rId15" w:history="1">
         <w:r>
           <w:rPr>
             <w:rStyle w:val="Hyperlink"/>
@@ -4006,23 +3817,13 @@
           <w:szCs w:val="24"/>
         </w:rPr>
       </w:pPr>
-      <w:proofErr w:type="spellStart"/>
-      <w:r>
-        <w:rPr>
-          <w:rFonts w:ascii="Times New Roman" w:hAnsi="Times New Roman" w:cs="Times New Roman"/>
-          <w:sz w:val="24"/>
-          <w:szCs w:val="24"/>
-        </w:rPr>
-        <w:t>Hyunghoon</w:t>
-      </w:r>
-      <w:proofErr w:type="spellEnd"/>
-      <w:r>
-        <w:rPr>
-          <w:rFonts w:ascii="Times New Roman" w:hAnsi="Times New Roman" w:cs="Times New Roman"/>
-          <w:sz w:val="24"/>
-          <w:szCs w:val="24"/>
-        </w:rPr>
-        <w:t xml:space="preserve"> Cho</w:t>
+      <w:r>
+        <w:rPr>
+          <w:rFonts w:ascii="Times New Roman" w:hAnsi="Times New Roman" w:cs="Times New Roman"/>
+          <w:sz w:val="24"/>
+          <w:szCs w:val="24"/>
+        </w:rPr>
+        <w:t>Hyunghoon Cho</w:t>
       </w:r>
     </w:p>
     <w:p>
@@ -4079,7 +3880,7 @@
           <w:szCs w:val="24"/>
         </w:rPr>
       </w:pPr>
-      <w:hyperlink r:id="rId15" w:history="1">
+      <w:hyperlink r:id="rId16" w:history="1">
         <w:r>
           <w:rPr>
             <w:rStyle w:val="Hyperlink"/>
@@ -4165,12 +3966,12 @@
       </w:pPr>
     </w:p>
     <w:sectPr>
-      <w:headerReference w:type="even" r:id="rId16"/>
-      <w:headerReference w:type="default" r:id="rId17"/>
-      <w:footerReference w:type="even" r:id="rId18"/>
-      <w:footerReference w:type="default" r:id="rId19"/>
-      <w:headerReference w:type="first" r:id="rId20"/>
-      <w:footerReference w:type="first" r:id="rId21"/>
+      <w:headerReference w:type="even" r:id="rId17"/>
+      <w:headerReference w:type="default" r:id="rId18"/>
+      <w:footerReference w:type="even" r:id="rId19"/>
+      <w:footerReference w:type="default" r:id="rId20"/>
+      <w:headerReference w:type="first" r:id="rId21"/>
+      <w:footerReference w:type="first" r:id="rId22"/>
       <w:pgSz w:w="12240" w:h="15840"/>
       <w:pgMar w:top="1440" w:right="1440" w:bottom="1440" w:left="1440" w:header="720" w:footer="720" w:gutter="0"/>
       <w:cols w:space="720"/>

</xml_diff>

<commit_message>
Deploying to gh-pages from @ shuvom-s/shuvom-s.github.io@16dfc2461a009f46214416cb34c09c3db5416358 🚀
</commit_message>
<xml_diff>
--- a/assets/pdf/cv_dec25.docx
+++ b/assets/pdf/cv_dec25.docx
@@ -3823,62 +3823,57 @@
           <w:sz w:val="24"/>
           <w:szCs w:val="24"/>
         </w:rPr>
-        <w:t>Hyunghoon Cho</w:t>
-      </w:r>
-    </w:p>
-    <w:p>
-      <w:pPr>
-        <w:autoSpaceDE w:val="0"/>
-        <w:autoSpaceDN w:val="0"/>
-        <w:adjustRightInd w:val="0"/>
-        <w:spacing w:after="0" w:line="240" w:lineRule="auto"/>
-        <w:rPr>
-          <w:rFonts w:ascii="Times New Roman" w:hAnsi="Times New Roman" w:cs="Times New Roman"/>
-          <w:sz w:val="24"/>
-          <w:szCs w:val="24"/>
-        </w:rPr>
-      </w:pPr>
-      <w:r>
-        <w:rPr>
-          <w:rFonts w:ascii="Times New Roman" w:hAnsi="Times New Roman" w:cs="Times New Roman"/>
-          <w:sz w:val="24"/>
-          <w:szCs w:val="24"/>
-        </w:rPr>
-        <w:t>Yale University</w:t>
-      </w:r>
-    </w:p>
-    <w:p>
-      <w:pPr>
-        <w:autoSpaceDE w:val="0"/>
-        <w:autoSpaceDN w:val="0"/>
-        <w:adjustRightInd w:val="0"/>
-        <w:spacing w:after="0" w:line="240" w:lineRule="auto"/>
-        <w:rPr>
-          <w:rFonts w:ascii="Times New Roman" w:hAnsi="Times New Roman" w:cs="Times New Roman"/>
-          <w:sz w:val="24"/>
-          <w:szCs w:val="24"/>
-        </w:rPr>
-      </w:pPr>
-      <w:r>
-        <w:rPr>
-          <w:rFonts w:ascii="Times New Roman" w:hAnsi="Times New Roman" w:cs="Times New Roman"/>
-          <w:sz w:val="24"/>
-          <w:szCs w:val="24"/>
-        </w:rPr>
-        <w:t>Assistant Professor of Biomedical Informatics and Data Science</w:t>
-      </w:r>
-    </w:p>
-    <w:p>
-      <w:pPr>
-        <w:autoSpaceDE w:val="0"/>
-        <w:autoSpaceDN w:val="0"/>
-        <w:adjustRightInd w:val="0"/>
-        <w:spacing w:after="0" w:line="240" w:lineRule="auto"/>
-        <w:rPr>
-          <w:rFonts w:ascii="Times New Roman" w:hAnsi="Times New Roman" w:cs="Times New Roman"/>
-          <w:sz w:val="24"/>
-          <w:szCs w:val="24"/>
-        </w:rPr>
+        <w:t>Aviv Regev</w:t>
+      </w:r>
+    </w:p>
+    <w:p>
+      <w:pPr>
+        <w:autoSpaceDE w:val="0"/>
+        <w:autoSpaceDN w:val="0"/>
+        <w:adjustRightInd w:val="0"/>
+        <w:spacing w:after="0" w:line="240" w:lineRule="auto"/>
+        <w:rPr>
+          <w:rFonts w:ascii="Times New Roman" w:hAnsi="Times New Roman" w:cs="Times New Roman"/>
+          <w:sz w:val="24"/>
+          <w:szCs w:val="24"/>
+        </w:rPr>
+      </w:pPr>
+      <w:r>
+        <w:rPr>
+          <w:rFonts w:ascii="Times New Roman" w:hAnsi="Times New Roman" w:cs="Times New Roman"/>
+          <w:sz w:val="24"/>
+          <w:szCs w:val="24"/>
+        </w:rPr>
+        <w:t>Genentech</w:t>
+      </w:r>
+    </w:p>
+    <w:p>
+      <w:pPr>
+        <w:autoSpaceDE w:val="0"/>
+        <w:autoSpaceDN w:val="0"/>
+        <w:adjustRightInd w:val="0"/>
+        <w:spacing w:after="0" w:line="240" w:lineRule="auto"/>
+        <w:rPr>
+          <w:rFonts w:ascii="Times New Roman" w:hAnsi="Times New Roman" w:cs="Times New Roman"/>
+          <w:sz w:val="24"/>
+          <w:szCs w:val="24"/>
+        </w:rPr>
+      </w:pPr>
+      <w:r>
+        <w:rPr>
+          <w:rFonts w:ascii="Times New Roman" w:hAnsi="Times New Roman" w:cs="Times New Roman"/>
+          <w:sz w:val="24"/>
+          <w:szCs w:val="24"/>
+        </w:rPr>
+        <w:t>Executive Vice President of Research and Early Development</w:t>
+      </w:r>
+    </w:p>
+    <w:p>
+      <w:pPr>
+        <w:autoSpaceDE w:val="0"/>
+        <w:autoSpaceDN w:val="0"/>
+        <w:adjustRightInd w:val="0"/>
+        <w:spacing w:after="0" w:line="240" w:lineRule="auto"/>
       </w:pPr>
       <w:hyperlink r:id="rId16" w:history="1">
         <w:r>
@@ -3888,17 +3883,17 @@
             <w:sz w:val="24"/>
             <w:szCs w:val="24"/>
           </w:rPr>
-          <w:t>hhcho@broadinstitute.org</w:t>
+          <w:t>regev-letters-d@gene.com</w:t>
         </w:r>
       </w:hyperlink>
-    </w:p>
-    <w:p>
-      <w:pPr>
-        <w:autoSpaceDE w:val="0"/>
-        <w:autoSpaceDN w:val="0"/>
-        <w:adjustRightInd w:val="0"/>
-        <w:spacing w:after="0" w:line="240" w:lineRule="auto"/>
-      </w:pPr>
+      <w:r>
+        <w:rPr>
+          <w:rFonts w:ascii="Times New Roman" w:hAnsi="Times New Roman" w:cs="Times New Roman"/>
+          <w:sz w:val="24"/>
+          <w:szCs w:val="24"/>
+        </w:rPr>
+        <w:t xml:space="preserve"> </w:t>
+      </w:r>
     </w:p>
     <w:p>
       <w:pPr>

</xml_diff>

<commit_message>
Deploying to gh-pages from @ shuvom-s/shuvom-s.github.io@1f6b032515ef45b267bb942144702d28b535db5f 🚀
</commit_message>
<xml_diff>
--- a/assets/pdf/cv_dec25.docx
+++ b/assets/pdf/cv_dec25.docx
@@ -260,6 +260,45 @@
         <w:spacing w:after="0" w:line="240" w:lineRule="auto"/>
         <w:rPr>
           <w:rFonts w:ascii="Times New Roman" w:hAnsi="Times New Roman" w:cs="Times New Roman"/>
+          <w:sz w:val="24"/>
+          <w:szCs w:val="24"/>
+        </w:rPr>
+      </w:pPr>
+      <w:r>
+        <w:rPr>
+          <w:rFonts w:ascii="Times New Roman" w:hAnsi="Times New Roman" w:cs="Times New Roman"/>
+          <w:b/>
+          <w:bCs/>
+          <w:sz w:val="24"/>
+          <w:szCs w:val="24"/>
+        </w:rPr>
+        <w:t>Research Interests</w:t>
+      </w:r>
+      <w:r>
+        <w:rPr>
+          <w:rFonts w:ascii="Times New Roman" w:hAnsi="Times New Roman" w:cs="Times New Roman"/>
+          <w:sz w:val="24"/>
+          <w:szCs w:val="24"/>
+        </w:rPr>
+        <w:t xml:space="preserve">: </w:t>
+      </w:r>
+      <w:r>
+        <w:rPr>
+          <w:rFonts w:ascii="Times New Roman" w:hAnsi="Times New Roman" w:cs="Times New Roman"/>
+          <w:sz w:val="24"/>
+          <w:szCs w:val="24"/>
+        </w:rPr>
+        <w:t>AI and Decision-making, Privacy, Applications to Biomedicine</w:t>
+      </w:r>
+    </w:p>
+    <w:p>
+      <w:pPr>
+        <w:autoSpaceDE w:val="0"/>
+        <w:autoSpaceDN w:val="0"/>
+        <w:adjustRightInd w:val="0"/>
+        <w:spacing w:after="0" w:line="240" w:lineRule="auto"/>
+        <w:rPr>
+          <w:rFonts w:ascii="Times New Roman" w:hAnsi="Times New Roman" w:cs="Times New Roman"/>
           <w:i/>
           <w:iCs/>
           <w:sz w:val="24"/>
@@ -274,23 +313,15 @@
           <w:sz w:val="24"/>
           <w:szCs w:val="24"/>
         </w:rPr>
-        <w:t>Research Interests</w:t>
-      </w:r>
-      <w:r>
-        <w:rPr>
-          <w:rFonts w:ascii="Times New Roman" w:hAnsi="Times New Roman" w:cs="Times New Roman"/>
-          <w:sz w:val="24"/>
-          <w:szCs w:val="24"/>
-        </w:rPr>
-        <w:t xml:space="preserve">: </w:t>
-      </w:r>
-      <w:r>
-        <w:rPr>
-          <w:rFonts w:ascii="Times New Roman" w:hAnsi="Times New Roman" w:cs="Times New Roman"/>
-          <w:sz w:val="24"/>
-          <w:szCs w:val="24"/>
-        </w:rPr>
-        <w:t>AI and Decision-making, Privacy, Applications to Biomedicine</w:t>
+        <w:t>Fellowships</w:t>
+      </w:r>
+      <w:r>
+        <w:rPr>
+          <w:rFonts w:ascii="Times New Roman" w:hAnsi="Times New Roman" w:cs="Times New Roman"/>
+          <w:sz w:val="24"/>
+          <w:szCs w:val="24"/>
+        </w:rPr>
+        <w:t>: Hertz Fellowship, NSF GRFP</w:t>
       </w:r>
     </w:p>
     <w:p>
@@ -1865,7 +1896,6 @@
           <w:sz w:val="24"/>
           <w:szCs w:val="24"/>
         </w:rPr>
-        <w:lastRenderedPageBreak/>
         <w:t xml:space="preserve">[p] </w:t>
       </w:r>
       <w:r>
@@ -3296,6 +3326,7 @@
           <w:sz w:val="24"/>
           <w:szCs w:val="24"/>
         </w:rPr>
+        <w:lastRenderedPageBreak/>
         <w:t xml:space="preserve">Genentech                                                                                                           </w:t>
       </w:r>
       <w:r>
@@ -3333,7 +3364,6 @@
           <w:sz w:val="24"/>
           <w:szCs w:val="24"/>
         </w:rPr>
-        <w:lastRenderedPageBreak/>
         <w:t>ML Research Inter</w:t>
       </w:r>
       <w:r>

</xml_diff>

<commit_message>
Deploying to gh-pages from @ shuvom-s/shuvom-s.github.io@eee61a1de75aa98833b6faf2a694603891165bd2 🚀
</commit_message>
<xml_diff>
--- a/assets/pdf/cv_dec25.docx
+++ b/assets/pdf/cv_dec25.docx
@@ -2493,35 +2493,6 @@
     </w:p>
     <w:p>
       <w:pPr>
-        <w:pStyle w:val="ListParagraph"/>
-        <w:numPr>
-          <w:ilvl w:val="0"/>
-          <w:numId w:val="8"/>
-        </w:numPr>
-        <w:tabs>
-          <w:tab w:val="right" w:pos="9360"/>
-        </w:tabs>
-        <w:autoSpaceDE w:val="0"/>
-        <w:autoSpaceDN w:val="0"/>
-        <w:adjustRightInd w:val="0"/>
-        <w:spacing w:after="0" w:line="240" w:lineRule="auto"/>
-        <w:rPr>
-          <w:rFonts w:ascii="Times New Roman" w:hAnsi="Times New Roman" w:cs="Times New Roman"/>
-          <w:sz w:val="24"/>
-          <w:szCs w:val="24"/>
-        </w:rPr>
-      </w:pPr>
-      <w:r>
-        <w:rPr>
-          <w:rFonts w:ascii="Times New Roman" w:hAnsi="Times New Roman" w:cs="Times New Roman"/>
-          <w:sz w:val="24"/>
-          <w:szCs w:val="24"/>
-        </w:rPr>
-        <w:t>Derek Bok Award for Distinction in Teaching</w:t>
-      </w:r>
-    </w:p>
-    <w:p>
-      <w:pPr>
         <w:tabs>
           <w:tab w:val="right" w:pos="9360"/>
         </w:tabs>
@@ -3326,7 +3297,6 @@
           <w:sz w:val="24"/>
           <w:szCs w:val="24"/>
         </w:rPr>
-        <w:lastRenderedPageBreak/>
         <w:t xml:space="preserve">Genentech                                                                                                           </w:t>
       </w:r>
       <w:r>
@@ -3364,6 +3334,7 @@
           <w:sz w:val="24"/>
           <w:szCs w:val="24"/>
         </w:rPr>
+        <w:lastRenderedPageBreak/>
         <w:t>ML Research Inter</w:t>
       </w:r>
       <w:r>

</xml_diff>